<commit_message>
Fixed list items and project lab
</commit_message>
<xml_diff>
--- a/data/Lab1.docx
+++ b/data/Lab1.docx
@@ -71,20 +71,6 @@
         </w:rPr>
         <w:t>. You are tasked with getting the entire web infrastructure (main district web pages as well as teacher sites) re-developed. The project has been allotted a three-month window for completion.</w:t>
       </w:r>
-    </w:p>
-    <w:p>
-      <w:pPr>
-        <w:pStyle w:val="NormalWeb"/>
-        <w:shd w:val="clear" w:color="auto" w:fill="FFFFFF"/>
-        <w:spacing w:line="360" w:lineRule="auto"/>
-        <w:ind w:left="360"/>
-        <w:rPr>
-          <w:rFonts w:ascii="Tahoma" w:hAnsi="Tahoma" w:cs="Tahoma"/>
-          <w:color w:val="333333"/>
-          <w:sz w:val="28"/>
-          <w:szCs w:val="28"/>
-        </w:rPr>
-      </w:pPr>
     </w:p>
     <w:p>
       <w:pPr>
@@ -175,6 +161,8 @@
         </w:rPr>
         <w:t> template.</w:t>
       </w:r>
+      <w:bookmarkStart w:id="0" w:name="_GoBack"/>
+      <w:bookmarkEnd w:id="0"/>
     </w:p>
     <w:p>
       <w:pPr>
@@ -189,6 +177,27 @@
           <w:szCs w:val="28"/>
         </w:rPr>
       </w:pPr>
+      <w:r>
+        <w:rPr>
+          <w:rFonts w:ascii="Tahoma" w:hAnsi="Tahoma" w:cs="Tahoma"/>
+          <w:color w:val="333333"/>
+          <w:sz w:val="28"/>
+          <w:szCs w:val="28"/>
+        </w:rPr>
+        <w:t xml:space="preserve">Link to </w:t>
+      </w:r>
+      <w:hyperlink r:id="rId8" w:history="1">
+        <w:r>
+          <w:rPr>
+            <w:rStyle w:val="Hyperlink"/>
+            <w:rFonts w:ascii="Tahoma" w:hAnsi="Tahoma" w:cs="Tahoma"/>
+            <w:b/>
+            <w:sz w:val="28"/>
+            <w:szCs w:val="28"/>
+          </w:rPr>
+          <w:t>BOOK</w:t>
+        </w:r>
+      </w:hyperlink>
     </w:p>
     <w:p>
       <w:pPr>
@@ -203,8 +212,20 @@
           <w:szCs w:val="28"/>
         </w:rPr>
       </w:pPr>
-      <w:bookmarkStart w:id="0" w:name="_GoBack"/>
-      <w:bookmarkEnd w:id="0"/>
+    </w:p>
+    <w:p>
+      <w:pPr>
+        <w:pStyle w:val="NormalWeb"/>
+        <w:shd w:val="clear" w:color="auto" w:fill="FFFFFF"/>
+        <w:spacing w:line="360" w:lineRule="auto"/>
+        <w:ind w:left="1080"/>
+        <w:rPr>
+          <w:rFonts w:ascii="Tahoma" w:hAnsi="Tahoma" w:cs="Tahoma"/>
+          <w:color w:val="333333"/>
+          <w:sz w:val="28"/>
+          <w:szCs w:val="28"/>
+        </w:rPr>
+      </w:pPr>
     </w:p>
     <w:p>
       <w:pPr>
@@ -241,7 +262,7 @@
                     </pic:cNvPicPr>
                   </pic:nvPicPr>
                   <pic:blipFill>
-                    <a:blip r:embed="rId8">
+                    <a:blip r:embed="rId9">
                       <a:extLst>
                         <a:ext uri="{28A0092B-C50C-407E-A947-70E740481C1C}">
                           <a14:useLocalDpi xmlns:a14="http://schemas.microsoft.com/office/drawing/2010/main" val="0"/>
@@ -956,7 +977,6 @@
     <w:name w:val="Hyperlink"/>
     <w:basedOn w:val="DefaultParagraphFont"/>
     <w:uiPriority w:val="99"/>
-    <w:semiHidden/>
     <w:unhideWhenUsed/>
     <w:rsid w:val="00F42BC0"/>
     <w:rPr>

</xml_diff>